<commit_message>
Edited Lecture with some additional information on Turing test
The turing test originated in 1950 and any device that can pass the test is regarded as a computer
</commit_message>
<xml_diff>
--- a/Advanced Artificial Intelligence/Week 1/CMP9132M - Advanced Artificial Intelligence.docx
+++ b/Advanced Artificial Intelligence/Week 1/CMP9132M - Advanced Artificial Intelligence.docx
@@ -1,6 +1,6 @@
 
 <file path=word/document.xml><?xml version="1.0" encoding="utf-8"?>
-<w:document xmlns:wpc="http://schemas.microsoft.com/office/word/2010/wordprocessingCanvas" xmlns:cx="http://schemas.microsoft.com/office/drawing/2014/chartex" xmlns:cx1="http://schemas.microsoft.com/office/drawing/2015/9/8/chartex" xmlns:mc="http://schemas.openxmlformats.org/markup-compatibility/2006" xmlns:o="urn:schemas-microsoft-com:office:office" xmlns:r="http://schemas.openxmlformats.org/officeDocument/2006/relationships" xmlns:m="http://schemas.openxmlformats.org/officeDocument/2006/math" xmlns:v="urn:schemas-microsoft-com:vml" xmlns:wp14="http://schemas.microsoft.com/office/word/2010/wordprocessingDrawing" xmlns:wp="http://schemas.openxmlformats.org/drawingml/2006/wordprocessingDrawing" xmlns:w10="urn:schemas-microsoft-com:office:word" xmlns:w="http://schemas.openxmlformats.org/wordprocessingml/2006/main" xmlns:w14="http://schemas.microsoft.com/office/word/2010/wordml" xmlns:w15="http://schemas.microsoft.com/office/word/2012/wordml" xmlns:w16se="http://schemas.microsoft.com/office/word/2015/wordml/symex" xmlns:wpg="http://schemas.microsoft.com/office/word/2010/wordprocessingGroup" xmlns:wpi="http://schemas.microsoft.com/office/word/2010/wordprocessingInk" xmlns:wne="http://schemas.microsoft.com/office/word/2006/wordml" xmlns:wps="http://schemas.microsoft.com/office/word/2010/wordprocessingShape" mc:Ignorable="w14 w15 w16se wp14">
+<w:document xmlns:wpc="http://schemas.microsoft.com/office/word/2010/wordprocessingCanvas" xmlns:cx="http://schemas.microsoft.com/office/drawing/2014/chartex" xmlns:cx1="http://schemas.microsoft.com/office/drawing/2015/9/8/chartex" xmlns:cx2="http://schemas.microsoft.com/office/drawing/2015/10/21/chartex" xmlns:cx3="http://schemas.microsoft.com/office/drawing/2016/5/9/chartex" xmlns:cx4="http://schemas.microsoft.com/office/drawing/2016/5/10/chartex" xmlns:cx5="http://schemas.microsoft.com/office/drawing/2016/5/11/chartex" xmlns:cx6="http://schemas.microsoft.com/office/drawing/2016/5/12/chartex" xmlns:cx7="http://schemas.microsoft.com/office/drawing/2016/5/13/chartex" xmlns:cx8="http://schemas.microsoft.com/office/drawing/2016/5/14/chartex" xmlns:mc="http://schemas.openxmlformats.org/markup-compatibility/2006" xmlns:aink="http://schemas.microsoft.com/office/drawing/2016/ink" xmlns:am3d="http://schemas.microsoft.com/office/drawing/2017/model3d" xmlns:o="urn:schemas-microsoft-com:office:office" xmlns:r="http://schemas.openxmlformats.org/officeDocument/2006/relationships" xmlns:m="http://schemas.openxmlformats.org/officeDocument/2006/math" xmlns:v="urn:schemas-microsoft-com:vml" xmlns:wp14="http://schemas.microsoft.com/office/word/2010/wordprocessingDrawing" xmlns:wp="http://schemas.openxmlformats.org/drawingml/2006/wordprocessingDrawing" xmlns:w10="urn:schemas-microsoft-com:office:word" xmlns:w="http://schemas.openxmlformats.org/wordprocessingml/2006/main" xmlns:w14="http://schemas.microsoft.com/office/word/2010/wordml" xmlns:w15="http://schemas.microsoft.com/office/word/2012/wordml" xmlns:w16cex="http://schemas.microsoft.com/office/word/2018/wordml/cex" xmlns:w16cid="http://schemas.microsoft.com/office/word/2016/wordml/cid" xmlns:w16="http://schemas.microsoft.com/office/word/2018/wordml" xmlns:w16se="http://schemas.microsoft.com/office/word/2015/wordml/symex" xmlns:wpg="http://schemas.microsoft.com/office/word/2010/wordprocessingGroup" xmlns:wpi="http://schemas.microsoft.com/office/word/2010/wordprocessingInk" xmlns:wne="http://schemas.microsoft.com/office/word/2006/wordml" xmlns:wps="http://schemas.microsoft.com/office/word/2010/wordprocessingShape" mc:Ignorable="w14 w15 w16se w16cid w16 w16cex wp14">
   <w:body>
     <w:p>
       <w:pPr>
@@ -130,15 +130,7 @@
         </w:numPr>
       </w:pPr>
       <w:r>
-        <w:t xml:space="preserve">Hidden Markov models, </w:t>
-      </w:r>
-      <w:proofErr w:type="spellStart"/>
-      <w:r>
-        <w:t>Kalman</w:t>
-      </w:r>
-      <w:proofErr w:type="spellEnd"/>
-      <w:r>
-        <w:t xml:space="preserve"> filter, etc. </w:t>
+        <w:t xml:space="preserve">Hidden Markov models, Kalman filter, etc. </w:t>
       </w:r>
     </w:p>
     <w:p>
@@ -199,8 +191,11 @@
     </w:p>
     <w:p>
       <w:r>
+        <w:rPr>
+          <w:noProof/>
+        </w:rPr>
         <w:drawing>
-          <wp:inline distT="0" distB="0" distL="0" distR="0" wp14:anchorId="6CD40B68" wp14:editId="17FD5B37">
+          <wp:inline distT="0" distB="0" distL="0" distR="0" wp14:anchorId="231BF395" wp14:editId="025C5C3F">
             <wp:extent cx="5731510" cy="3213735"/>
             <wp:effectExtent l="0" t="0" r="2540" b="5715"/>
             <wp:docPr id="2" name="Picture 2"/>
@@ -272,8 +267,35 @@
         <w:rPr>
           <w:sz w:val="24"/>
         </w:rPr>
+        <w:t>Turing (1950) “Computing machinery and intelligence”:</w:t>
+      </w:r>
+    </w:p>
+    <w:p>
+      <w:pPr>
+        <w:rPr>
+          <w:sz w:val="24"/>
+        </w:rPr>
+      </w:pPr>
+      <w:r>
+        <w:rPr>
+          <w:sz w:val="24"/>
+        </w:rPr>
+        <w:t>Operational test for intelligent behaviour: The Imitation Game</w:t>
+      </w:r>
+    </w:p>
+    <w:p>
+      <w:pPr>
+        <w:rPr>
+          <w:sz w:val="24"/>
+        </w:rPr>
+      </w:pPr>
+      <w:r>
+        <w:rPr>
+          <w:noProof/>
+          <w:sz w:val="24"/>
+        </w:rPr>
         <w:drawing>
-          <wp:inline distT="0" distB="0" distL="0" distR="0" wp14:anchorId="694C2D1D" wp14:editId="00CDAE7E">
+          <wp:inline distT="0" distB="0" distL="0" distR="0" wp14:anchorId="2C4B8A72" wp14:editId="690AFBAD">
             <wp:extent cx="4667901" cy="1848108"/>
             <wp:effectExtent l="0" t="0" r="0" b="0"/>
             <wp:docPr id="1" name="Picture 1"/>
@@ -327,30 +349,30 @@
     <w:p>
       <w:pPr>
         <w:rPr>
-          <w:b/>
-        </w:rPr>
-      </w:pPr>
-      <w:r>
-        <w:rPr>
-          <w:b/>
+          <w:bCs/>
+        </w:rPr>
+      </w:pPr>
+      <w:r>
+        <w:rPr>
+          <w:bCs/>
         </w:rPr>
         <w:t>1960s “cognitive revolution” information-processing &amp; ps</w:t>
       </w:r>
       <w:r>
         <w:rPr>
-          <w:b/>
+          <w:bCs/>
         </w:rPr>
         <w:t>ychol</w:t>
       </w:r>
       <w:r>
         <w:rPr>
-          <w:b/>
+          <w:bCs/>
         </w:rPr>
         <w:t>ogy</w:t>
       </w:r>
       <w:r>
         <w:rPr>
-          <w:b/>
+          <w:bCs/>
         </w:rPr>
         <w:t>.</w:t>
       </w:r>
@@ -358,12 +380,12 @@
     <w:p>
       <w:pPr>
         <w:rPr>
-          <w:b/>
-        </w:rPr>
-      </w:pPr>
-      <w:r>
-        <w:rPr>
-          <w:b/>
+          <w:bCs/>
+        </w:rPr>
+      </w:pPr>
+      <w:r>
+        <w:rPr>
+          <w:bCs/>
         </w:rPr>
         <w:t>Requires scientific theories of internal activities of the brain.</w:t>
       </w:r>
@@ -371,12 +393,12 @@
     <w:p>
       <w:pPr>
         <w:rPr>
-          <w:b/>
-        </w:rPr>
-      </w:pPr>
-      <w:r>
-        <w:rPr>
-          <w:b/>
+          <w:bCs/>
+        </w:rPr>
+      </w:pPr>
+      <w:r>
+        <w:rPr>
+          <w:bCs/>
         </w:rPr>
         <w:t>We can validate this by:</w:t>
       </w:r>
@@ -389,12 +411,12 @@
           <w:numId w:val="1"/>
         </w:numPr>
         <w:rPr>
-          <w:b/>
-        </w:rPr>
-      </w:pPr>
-      <w:r>
-        <w:rPr>
-          <w:b/>
+          <w:bCs/>
+        </w:rPr>
+      </w:pPr>
+      <w:r>
+        <w:rPr>
+          <w:bCs/>
         </w:rPr>
         <w:t>Predicting and testing behaviour of human (top-down)</w:t>
       </w:r>
@@ -407,12 +429,12 @@
           <w:numId w:val="1"/>
         </w:numPr>
         <w:rPr>
-          <w:b/>
-        </w:rPr>
-      </w:pPr>
-      <w:r>
-        <w:rPr>
-          <w:b/>
+          <w:bCs/>
+        </w:rPr>
+      </w:pPr>
+      <w:r>
+        <w:rPr>
+          <w:bCs/>
         </w:rPr>
         <w:t>Direct identification from neurological data (bottom-up)</w:t>
       </w:r>
@@ -420,14 +442,28 @@
     <w:p>
       <w:pPr>
         <w:rPr>
-          <w:b/>
-        </w:rPr>
-      </w:pPr>
-      <w:r>
-        <w:rPr>
-          <w:b/>
-        </w:rPr>
-        <w:t>Both approaches 1. Cognitive science 2. Cognitive neuroscience, are now distinct from AI.</w:t>
+          <w:bCs/>
+        </w:rPr>
+      </w:pPr>
+      <w:r>
+        <w:rPr>
+          <w:bCs/>
+        </w:rPr>
+        <w:t xml:space="preserve">Both approaches 1. Cognitive science 2. </w:t>
+      </w:r>
+      <w:proofErr w:type="gramStart"/>
+      <w:r>
+        <w:rPr>
+          <w:bCs/>
+        </w:rPr>
+        <w:t>Cognitive neuroscience,</w:t>
+      </w:r>
+      <w:proofErr w:type="gramEnd"/>
+      <w:r>
+        <w:rPr>
+          <w:bCs/>
+        </w:rPr>
+        <w:t xml:space="preserve"> are now distinct from AI.</w:t>
       </w:r>
     </w:p>
     <w:p>
@@ -503,6 +539,7 @@
     </w:p>
     <w:p>
       <w:r>
+        <w:lastRenderedPageBreak/>
         <w:t>Doesn’t necessarily involve thinking – e.g. blinking reflex – but thinking should be in the service of rational action.</w:t>
       </w:r>
     </w:p>
@@ -524,10 +561,7 @@
         </w:numPr>
       </w:pPr>
       <w:r>
-        <w:t xml:space="preserve">Philosophy - </w:t>
-      </w:r>
-      <w:r>
-        <w:t>Logic, methods of reasoning, mind as physical system foundations of learning, language, rationality</w:t>
+        <w:t>Philosophy - Logic, methods of reasoning, mind as physical system foundations of learning, language, rationality</w:t>
       </w:r>
     </w:p>
     <w:p>
@@ -539,10 +573,7 @@
         </w:numPr>
       </w:pPr>
       <w:r>
-        <w:t xml:space="preserve">Mathematics - </w:t>
-      </w:r>
-      <w:r>
-        <w:t>Formal representation and proof algorithms, computation, (un)decidability, (in)tractability, probability</w:t>
+        <w:t>Mathematics - Formal representation and proof algorithms, computation, (un)decidability, (in)tractability, probability</w:t>
       </w:r>
     </w:p>
     <w:p>
@@ -554,10 +585,7 @@
         </w:numPr>
       </w:pPr>
       <w:r>
-        <w:t xml:space="preserve">Economics - </w:t>
-      </w:r>
-      <w:r>
-        <w:t>utility, decision theory</w:t>
+        <w:t>Economics - utility, decision theory</w:t>
       </w:r>
     </w:p>
     <w:p>
@@ -569,10 +597,7 @@
         </w:numPr>
       </w:pPr>
       <w:r>
-        <w:t xml:space="preserve">Neuroscience - </w:t>
-      </w:r>
-      <w:r>
-        <w:t>physical substrate for mental activity</w:t>
+        <w:t>Neuroscience - physical substrate for mental activity</w:t>
       </w:r>
     </w:p>
     <w:p>
@@ -584,10 +609,7 @@
         </w:numPr>
       </w:pPr>
       <w:r>
-        <w:t xml:space="preserve">Psychology - </w:t>
-      </w:r>
-      <w:r>
-        <w:t>phenomena of perception and motor control, experimental techniques</w:t>
+        <w:t>Psychology - phenomena of perception and motor control, experimental techniques</w:t>
       </w:r>
     </w:p>
     <w:p>
@@ -599,10 +621,7 @@
         </w:numPr>
       </w:pPr>
       <w:r>
-        <w:t xml:space="preserve">Computer engineering - </w:t>
-      </w:r>
-      <w:r>
-        <w:t>building fast computers</w:t>
+        <w:t>Computer engineering - building fast computers</w:t>
       </w:r>
     </w:p>
     <w:p>
@@ -642,8 +661,11 @@
     </w:p>
     <w:p>
       <w:r>
+        <w:rPr>
+          <w:noProof/>
+        </w:rPr>
         <w:drawing>
-          <wp:inline distT="0" distB="0" distL="0" distR="0" wp14:anchorId="0300769F" wp14:editId="64162AF1">
+          <wp:inline distT="0" distB="0" distL="0" distR="0" wp14:anchorId="6565F888" wp14:editId="13FC6DB3">
             <wp:extent cx="4067743" cy="2486372"/>
             <wp:effectExtent l="0" t="0" r="9525" b="9525"/>
             <wp:docPr id="3" name="Picture 3"/>
@@ -681,8 +703,11 @@
     </w:p>
     <w:p>
       <w:r>
+        <w:rPr>
+          <w:noProof/>
+        </w:rPr>
         <w:drawing>
-          <wp:inline distT="0" distB="0" distL="0" distR="0" wp14:anchorId="43F2FD01" wp14:editId="0EFE9AF6">
+          <wp:inline distT="0" distB="0" distL="0" distR="0" wp14:anchorId="56091BE8" wp14:editId="36806FBE">
             <wp:extent cx="4667901" cy="2600688"/>
             <wp:effectExtent l="0" t="0" r="0" b="9525"/>
             <wp:docPr id="4" name="Picture 4"/>
@@ -732,8 +757,11 @@
     </w:p>
     <w:p>
       <w:r>
+        <w:rPr>
+          <w:noProof/>
+        </w:rPr>
         <w:drawing>
-          <wp:inline distT="0" distB="0" distL="0" distR="0" wp14:anchorId="287390AD" wp14:editId="7B9D51F2">
+          <wp:inline distT="0" distB="0" distL="0" distR="0" wp14:anchorId="784BAB67" wp14:editId="09FB9764">
             <wp:extent cx="1913860" cy="3050664"/>
             <wp:effectExtent l="0" t="0" r="0" b="0"/>
             <wp:docPr id="5" name="Picture 5"/>
@@ -791,8 +819,11 @@
     </w:p>
     <w:p>
       <w:r>
+        <w:rPr>
+          <w:noProof/>
+        </w:rPr>
         <w:drawing>
-          <wp:inline distT="0" distB="0" distL="0" distR="0" wp14:anchorId="26F88E35" wp14:editId="19B408F1">
+          <wp:inline distT="0" distB="0" distL="0" distR="0" wp14:anchorId="13EB8C4E" wp14:editId="4E724FEC">
             <wp:extent cx="2775098" cy="1819275"/>
             <wp:effectExtent l="0" t="0" r="6350" b="0"/>
             <wp:docPr id="6" name="Picture 6"/>
@@ -842,8 +873,12 @@
     </w:p>
     <w:p>
       <w:r>
+        <w:rPr>
+          <w:noProof/>
+        </w:rPr>
+        <w:lastRenderedPageBreak/>
         <w:drawing>
-          <wp:inline distT="0" distB="0" distL="0" distR="0" wp14:anchorId="432D133F" wp14:editId="70EB1DCC">
+          <wp:inline distT="0" distB="0" distL="0" distR="0" wp14:anchorId="1270E46F" wp14:editId="0FF825AF">
             <wp:extent cx="4429743" cy="2419688"/>
             <wp:effectExtent l="0" t="0" r="0" b="0"/>
             <wp:docPr id="7" name="Picture 7"/>
@@ -891,7 +926,6 @@
           <w:b/>
           <w:sz w:val="28"/>
         </w:rPr>
-        <w:lastRenderedPageBreak/>
         <w:t>Task Environment</w:t>
       </w:r>
     </w:p>
@@ -904,9 +938,10 @@
       <w:r>
         <w:rPr>
           <w:b/>
+          <w:noProof/>
         </w:rPr>
         <w:drawing>
-          <wp:inline distT="0" distB="0" distL="0" distR="0" wp14:anchorId="7BD4B434" wp14:editId="658CE45F">
+          <wp:inline distT="0" distB="0" distL="0" distR="0" wp14:anchorId="3DCA5642" wp14:editId="165BF7D9">
             <wp:extent cx="4382112" cy="1971950"/>
             <wp:effectExtent l="0" t="0" r="0" b="9525"/>
             <wp:docPr id="8" name="Picture 8"/>
@@ -961,8 +996,6 @@
           <w:b/>
         </w:rPr>
       </w:pPr>
-      <w:bookmarkStart w:id="0" w:name="_GoBack"/>
-      <w:bookmarkEnd w:id="0"/>
     </w:p>
     <w:sectPr>
       <w:pgSz w:w="11906" w:h="16838"/>
@@ -975,7 +1008,7 @@
 </file>
 
 <file path=word/numbering.xml><?xml version="1.0" encoding="utf-8"?>
-<w:numbering xmlns:wpc="http://schemas.microsoft.com/office/word/2010/wordprocessingCanvas" xmlns:cx="http://schemas.microsoft.com/office/drawing/2014/chartex" xmlns:cx1="http://schemas.microsoft.com/office/drawing/2015/9/8/chartex" xmlns:mc="http://schemas.openxmlformats.org/markup-compatibility/2006" xmlns:o="urn:schemas-microsoft-com:office:office" xmlns:r="http://schemas.openxmlformats.org/officeDocument/2006/relationships" xmlns:m="http://schemas.openxmlformats.org/officeDocument/2006/math" xmlns:v="urn:schemas-microsoft-com:vml" xmlns:wp14="http://schemas.microsoft.com/office/word/2010/wordprocessingDrawing" xmlns:wp="http://schemas.openxmlformats.org/drawingml/2006/wordprocessingDrawing" xmlns:w10="urn:schemas-microsoft-com:office:word" xmlns:w="http://schemas.openxmlformats.org/wordprocessingml/2006/main" xmlns:w14="http://schemas.microsoft.com/office/word/2010/wordml" xmlns:w15="http://schemas.microsoft.com/office/word/2012/wordml" xmlns:w16se="http://schemas.microsoft.com/office/word/2015/wordml/symex" xmlns:wpg="http://schemas.microsoft.com/office/word/2010/wordprocessingGroup" xmlns:wpi="http://schemas.microsoft.com/office/word/2010/wordprocessingInk" xmlns:wne="http://schemas.microsoft.com/office/word/2006/wordml" xmlns:wps="http://schemas.microsoft.com/office/word/2010/wordprocessingShape" mc:Ignorable="w14 w15 w16se wp14">
+<w:numbering xmlns:wpc="http://schemas.microsoft.com/office/word/2010/wordprocessingCanvas" xmlns:cx="http://schemas.microsoft.com/office/drawing/2014/chartex" xmlns:cx1="http://schemas.microsoft.com/office/drawing/2015/9/8/chartex" xmlns:cx2="http://schemas.microsoft.com/office/drawing/2015/10/21/chartex" xmlns:cx3="http://schemas.microsoft.com/office/drawing/2016/5/9/chartex" xmlns:cx4="http://schemas.microsoft.com/office/drawing/2016/5/10/chartex" xmlns:cx5="http://schemas.microsoft.com/office/drawing/2016/5/11/chartex" xmlns:cx6="http://schemas.microsoft.com/office/drawing/2016/5/12/chartex" xmlns:cx7="http://schemas.microsoft.com/office/drawing/2016/5/13/chartex" xmlns:cx8="http://schemas.microsoft.com/office/drawing/2016/5/14/chartex" xmlns:mc="http://schemas.openxmlformats.org/markup-compatibility/2006" xmlns:aink="http://schemas.microsoft.com/office/drawing/2016/ink" xmlns:am3d="http://schemas.microsoft.com/office/drawing/2017/model3d" xmlns:o="urn:schemas-microsoft-com:office:office" xmlns:r="http://schemas.openxmlformats.org/officeDocument/2006/relationships" xmlns:m="http://schemas.openxmlformats.org/officeDocument/2006/math" xmlns:v="urn:schemas-microsoft-com:vml" xmlns:wp14="http://schemas.microsoft.com/office/word/2010/wordprocessingDrawing" xmlns:wp="http://schemas.openxmlformats.org/drawingml/2006/wordprocessingDrawing" xmlns:w10="urn:schemas-microsoft-com:office:word" xmlns:w="http://schemas.openxmlformats.org/wordprocessingml/2006/main" xmlns:w14="http://schemas.microsoft.com/office/word/2010/wordml" xmlns:w15="http://schemas.microsoft.com/office/word/2012/wordml" xmlns:w16cex="http://schemas.microsoft.com/office/word/2018/wordml/cex" xmlns:w16cid="http://schemas.microsoft.com/office/word/2016/wordml/cid" xmlns:w16="http://schemas.microsoft.com/office/word/2018/wordml" xmlns:w16se="http://schemas.microsoft.com/office/word/2015/wordml/symex" xmlns:wpg="http://schemas.microsoft.com/office/word/2010/wordprocessingGroup" xmlns:wpi="http://schemas.microsoft.com/office/word/2010/wordprocessingInk" xmlns:wne="http://schemas.microsoft.com/office/word/2006/wordml" xmlns:wps="http://schemas.microsoft.com/office/word/2010/wordprocessingShape" mc:Ignorable="w14 w15 w16se w16cid w16 w16cex wp14">
   <w:abstractNum w:abstractNumId="0" w15:restartNumberingAfterBreak="0">
     <w:nsid w:val="02702B9E"/>
     <w:multiLevelType w:val="hybridMultilevel"/>
@@ -1560,7 +1593,7 @@
 </file>
 
 <file path=word/styles.xml><?xml version="1.0" encoding="utf-8"?>
-<w:styles xmlns:mc="http://schemas.openxmlformats.org/markup-compatibility/2006" xmlns:r="http://schemas.openxmlformats.org/officeDocument/2006/relationships" xmlns:w="http://schemas.openxmlformats.org/wordprocessingml/2006/main" xmlns:w14="http://schemas.microsoft.com/office/word/2010/wordml" xmlns:w15="http://schemas.microsoft.com/office/word/2012/wordml" xmlns:w16se="http://schemas.microsoft.com/office/word/2015/wordml/symex" mc:Ignorable="w14 w15 w16se">
+<w:styles xmlns:mc="http://schemas.openxmlformats.org/markup-compatibility/2006" xmlns:r="http://schemas.openxmlformats.org/officeDocument/2006/relationships" xmlns:w="http://schemas.openxmlformats.org/wordprocessingml/2006/main" xmlns:w14="http://schemas.microsoft.com/office/word/2010/wordml" xmlns:w15="http://schemas.microsoft.com/office/word/2012/wordml" xmlns:w16cex="http://schemas.microsoft.com/office/word/2018/wordml/cex" xmlns:w16cid="http://schemas.microsoft.com/office/word/2016/wordml/cid" xmlns:w16="http://schemas.microsoft.com/office/word/2018/wordml" xmlns:w16se="http://schemas.microsoft.com/office/word/2015/wordml/symex" mc:Ignorable="w14 w15 w16se w16cid w16 w16cex">
   <w:docDefaults>
     <w:rPrDefault>
       <w:rPr>
@@ -1576,7 +1609,7 @@
       </w:pPr>
     </w:pPrDefault>
   </w:docDefaults>
-  <w:latentStyles w:defLockedState="0" w:defUIPriority="99" w:defSemiHidden="0" w:defUnhideWhenUsed="0" w:defQFormat="0" w:count="371">
+  <w:latentStyles w:defLockedState="0" w:defUIPriority="99" w:defSemiHidden="0" w:defUnhideWhenUsed="0" w:defQFormat="0" w:count="376">
     <w:lsdException w:name="Normal" w:uiPriority="0" w:qFormat="1"/>
     <w:lsdException w:name="heading 1" w:uiPriority="9" w:qFormat="1"/>
     <w:lsdException w:name="heading 2" w:semiHidden="1" w:uiPriority="9" w:unhideWhenUsed="1" w:qFormat="1"/>
@@ -1682,7 +1715,6 @@
     <w:lsdException w:name="HTML Sample" w:semiHidden="1" w:unhideWhenUsed="1"/>
     <w:lsdException w:name="HTML Typewriter" w:semiHidden="1" w:unhideWhenUsed="1"/>
     <w:lsdException w:name="HTML Variable" w:semiHidden="1" w:unhideWhenUsed="1"/>
-    <w:lsdException w:name="Normal Table" w:semiHidden="1" w:unhideWhenUsed="1"/>
     <w:lsdException w:name="annotation subject" w:semiHidden="1" w:unhideWhenUsed="1"/>
     <w:lsdException w:name="No List" w:semiHidden="1" w:unhideWhenUsed="1"/>
     <w:lsdException w:name="Outline List 1" w:semiHidden="1" w:unhideWhenUsed="1"/>
@@ -1725,11 +1757,8 @@
     <w:lsdException w:name="Table Contemporary" w:semiHidden="1" w:unhideWhenUsed="1"/>
     <w:lsdException w:name="Table Elegant" w:semiHidden="1" w:unhideWhenUsed="1"/>
     <w:lsdException w:name="Table Professional" w:semiHidden="1" w:unhideWhenUsed="1"/>
-    <w:lsdException w:name="Table Subtle 1" w:semiHidden="1" w:unhideWhenUsed="1"/>
     <w:lsdException w:name="Table Subtle 2" w:semiHidden="1" w:unhideWhenUsed="1"/>
     <w:lsdException w:name="Table Web 1" w:semiHidden="1" w:unhideWhenUsed="1"/>
-    <w:lsdException w:name="Table Web 2" w:semiHidden="1" w:unhideWhenUsed="1"/>
-    <w:lsdException w:name="Table Web 3" w:semiHidden="1" w:unhideWhenUsed="1"/>
     <w:lsdException w:name="Balloon Text" w:semiHidden="1" w:unhideWhenUsed="1"/>
     <w:lsdException w:name="Table Grid" w:uiPriority="39"/>
     <w:lsdException w:name="Table Theme" w:semiHidden="1" w:unhideWhenUsed="1"/>
@@ -1948,6 +1977,11 @@
     <w:lsdException w:name="List Table 5 Dark Accent 6" w:uiPriority="50"/>
     <w:lsdException w:name="List Table 6 Colorful Accent 6" w:uiPriority="51"/>
     <w:lsdException w:name="List Table 7 Colorful Accent 6" w:uiPriority="52"/>
+    <w:lsdException w:name="Mention" w:semiHidden="1" w:unhideWhenUsed="1"/>
+    <w:lsdException w:name="Smart Hyperlink" w:semiHidden="1" w:unhideWhenUsed="1"/>
+    <w:lsdException w:name="Hashtag" w:semiHidden="1" w:unhideWhenUsed="1"/>
+    <w:lsdException w:name="Unresolved Mention" w:semiHidden="1" w:unhideWhenUsed="1"/>
+    <w:lsdException w:name="Smart Link" w:semiHidden="1" w:unhideWhenUsed="1"/>
   </w:latentStyles>
   <w:style w:type="paragraph" w:default="1" w:styleId="Normal">
     <w:name w:val="Normal"/>

</xml_diff>